<commit_message>
Dodanie kilku zdan w raprocie nr2
</commit_message>
<xml_diff>
--- a/Project/raporty/AK2_P_2_raport .docx
+++ b/Project/raporty/AK2_P_2_raport .docx
@@ -715,7 +715,7 @@
           <w:sz w:val="23"/>
           <w:szCs w:val="23"/>
         </w:rPr>
-        <w:t>e</w:t>
+        <w:t>ę</w:t>
       </w:r>
       <w:r>
         <w:rPr>
@@ -792,6 +792,74 @@
           <w:szCs w:val="23"/>
         </w:rPr>
         <w:t xml:space="preserve">Gdy funkcja skończy zwraca wynik, który jest porównywany z liczbą 2 i na tej podstawie jest ustalana pierwszość liczby. </w:t>
+      </w:r>
+      <w:r>
+        <w:rPr>
+          <w:rFonts w:eastAsiaTheme="minorEastAsia"/>
+          <w:sz w:val="23"/>
+          <w:szCs w:val="23"/>
+        </w:rPr>
+        <w:t xml:space="preserve">Należy również zaznaczyć, że powyższy algorytm ma również wady. Jeśli </w:t>
+      </w:r>
+      <m:oMath>
+        <m:sSup>
+          <m:sSupPr>
+            <m:ctrlPr>
+              <w:rPr>
+                <w:rFonts w:ascii="Cambria Math" w:eastAsiaTheme="minorEastAsia" w:hAnsi="Cambria Math"/>
+                <w:i/>
+                <w:sz w:val="23"/>
+                <w:szCs w:val="23"/>
+              </w:rPr>
+            </m:ctrlPr>
+          </m:sSupPr>
+          <m:e>
+            <m:r>
+              <w:rPr>
+                <w:rFonts w:ascii="Cambria Math" w:eastAsiaTheme="minorEastAsia" w:hAnsi="Cambria Math"/>
+                <w:sz w:val="23"/>
+                <w:szCs w:val="23"/>
+              </w:rPr>
+              <m:t>2</m:t>
+            </m:r>
+          </m:e>
+          <m:sup>
+            <m:r>
+              <w:rPr>
+                <w:rFonts w:ascii="Cambria Math" w:eastAsiaTheme="minorEastAsia" w:hAnsi="Cambria Math"/>
+                <w:sz w:val="23"/>
+                <w:szCs w:val="23"/>
+              </w:rPr>
+              <m:t>a</m:t>
+            </m:r>
+          </m:sup>
+        </m:sSup>
+        <m:r>
+          <w:rPr>
+            <w:rFonts w:ascii="Cambria Math" w:eastAsiaTheme="minorEastAsia" w:hAnsi="Cambria Math"/>
+            <w:sz w:val="23"/>
+            <w:szCs w:val="23"/>
+          </w:rPr>
+          <m:t>mod a=2</m:t>
+        </m:r>
+      </m:oMath>
+      <w:r>
+        <w:rPr>
+          <w:rFonts w:eastAsiaTheme="minorEastAsia"/>
+          <w:sz w:val="23"/>
+          <w:szCs w:val="23"/>
+        </w:rPr>
+        <w:t>, to liczba a jest liczbą pierwszą lub pseudopierwszą przy podstawie 2. Jednakże liczby pseudopierwsze przy podstawie 2 występują bardzo rzadko i istnieje niewielkie prawdopodobieństwo, że algorytm zwróci niepoprawny wynik.</w:t>
+      </w:r>
+      <w:bookmarkStart w:id="0" w:name="_GoBack"/>
+      <w:bookmarkEnd w:id="0"/>
+      <w:r>
+        <w:rPr>
+          <w:rFonts w:eastAsiaTheme="minorEastAsia"/>
+          <w:sz w:val="23"/>
+          <w:szCs w:val="23"/>
+        </w:rPr>
+        <w:t xml:space="preserve"> </w:t>
       </w:r>
     </w:p>
     <w:p>
@@ -1114,7 +1182,15 @@
           <w:sz w:val="23"/>
           <w:szCs w:val="23"/>
         </w:rPr>
-        <w:t xml:space="preserve"> wykonując test Fermata np. dziesięciokrotnie. Liczba, która została uznana liczbą pierwsza może być również liczbą </w:t>
+        <w:t xml:space="preserve"> wykonując test Fermata np. dziesięciokrotnie. Liczba, która została uznana liczbą pierwsza może </w:t>
+      </w:r>
+      <w:r>
+        <w:rPr>
+          <w:sz w:val="23"/>
+          <w:szCs w:val="23"/>
+        </w:rPr>
+        <w:lastRenderedPageBreak/>
+        <w:t xml:space="preserve">być również liczbą </w:t>
       </w:r>
       <w:r>
         <w:rPr>
@@ -1151,8 +1227,6 @@
         </w:rPr>
         <w:t>;</w:t>
       </w:r>
-      <w:bookmarkStart w:id="0" w:name="_GoBack"/>
-      <w:bookmarkEnd w:id="0"/>
       <w:r>
         <w:rPr>
           <w:sz w:val="23"/>
@@ -1175,7 +1249,6 @@
           <w:sz w:val="23"/>
           <w:szCs w:val="23"/>
         </w:rPr>
-        <w:lastRenderedPageBreak/>
         <w:t>Warto zauważyć, że napisan</w:t>
       </w:r>
       <w:r>

</xml_diff>